<commit_message>
Updated READMEs and finished NG section of documentation
</commit_message>
<xml_diff>
--- a/documentation/Documentation.docx
+++ b/documentation/Documentation.docx
@@ -292,7 +292,11 @@
       </w:pPr>
       <w:r>
         <w:rPr/>
-        <w:t>For a web server, a web hosted CentOS 7 Linux server was used. This configuration was NOT a LAMP stack, as Apache and PHP were not used. Access was done via a user, password, IP and database combination by the front end. It was also possible to log into the server for maintenance using an SSH key, as password logins were disabled.</w:t>
+        <w:t xml:space="preserve">For a web server, a web hosted CentOS 7 Linux server was used. This configuration was NOT a LAMP stack, as Apache and PHP were not used. Access was done via a user, password, IP and database combination by the front end. It was also possible to log into the server for maintenance using an SSH key, as password logins were disabled. </w:t>
+      </w:r>
+      <w:r>
+        <w:rPr/>
+        <w:t>CentOS 7 was chosen for it’s stability and extensive documentation.</w:t>
       </w:r>
     </w:p>
     <w:p>
@@ -334,31 +338,11 @@
       </w:pPr>
       <w:r>
         <w:rPr/>
-        <w:t>4.2</w:t>
-      </w:r>
-    </w:p>
-    <w:p>
-      <w:pPr>
-        <w:pStyle w:val="Normal"/>
-        <w:bidi w:val="0"/>
-        <w:jc w:val="left"/>
-        <w:rPr/>
-      </w:pPr>
-      <w:r>
-        <w:rPr/>
-        <w:t>Database</w:t>
-      </w:r>
-    </w:p>
-    <w:p>
-      <w:pPr>
-        <w:pStyle w:val="Normal"/>
-        <w:bidi w:val="0"/>
-        <w:jc w:val="left"/>
-        <w:rPr/>
-      </w:pPr>
-      <w:r>
-        <w:rPr/>
-        <w:t>This database was a MariaDB database using the InnoDB engine. This engine was chosen as it’s an atomic engine, so transactions are either entirely successful or fail completely.</w:t>
+        <w:t xml:space="preserve">This database was a MariaDB database using the InnoDB engine. This engine was chosen as it’s an atomic engine, so transactions are either entirely successful or fail completely. </w:t>
+      </w:r>
+      <w:r>
+        <w:rPr/>
+        <w:t>The root user is not used for remote connections, so a special remote user was configured specially for the CS450 database.</w:t>
       </w:r>
     </w:p>
     <w:p>
@@ -428,7 +412,7 @@
       </w:tblPr>
       <w:tblGrid>
         <w:gridCol w:w="4986"/>
-        <w:gridCol w:w="4986"/>
+        <w:gridCol w:w="4985"/>
       </w:tblGrid>
       <w:tr>
         <w:trPr/>
@@ -459,7 +443,7 @@
         </w:tc>
         <w:tc>
           <w:tcPr>
-            <w:tcW w:w="4986" w:type="dxa"/>
+            <w:tcW w:w="4985" w:type="dxa"/>
             <w:tcBorders/>
           </w:tcPr>
           <w:p>
@@ -505,7 +489,7 @@
         </w:tc>
         <w:tc>
           <w:tcPr>
-            <w:tcW w:w="4986" w:type="dxa"/>
+            <w:tcW w:w="4985" w:type="dxa"/>
             <w:tcBorders/>
           </w:tcPr>
           <w:p>
@@ -544,7 +528,7 @@
         </w:tc>
         <w:tc>
           <w:tcPr>
-            <w:tcW w:w="4986" w:type="dxa"/>
+            <w:tcW w:w="4985" w:type="dxa"/>
             <w:tcBorders/>
           </w:tcPr>
           <w:p>
@@ -583,7 +567,7 @@
         </w:tc>
         <w:tc>
           <w:tcPr>
-            <w:tcW w:w="4986" w:type="dxa"/>
+            <w:tcW w:w="4985" w:type="dxa"/>
             <w:tcBorders/>
           </w:tcPr>
           <w:p>
@@ -622,7 +606,7 @@
         </w:tc>
         <w:tc>
           <w:tcPr>
-            <w:tcW w:w="4986" w:type="dxa"/>
+            <w:tcW w:w="4985" w:type="dxa"/>
             <w:tcBorders/>
           </w:tcPr>
           <w:p>
@@ -661,7 +645,7 @@
         </w:tc>
         <w:tc>
           <w:tcPr>
-            <w:tcW w:w="4986" w:type="dxa"/>
+            <w:tcW w:w="4985" w:type="dxa"/>
             <w:tcBorders/>
           </w:tcPr>
           <w:p>
@@ -852,6 +836,7 @@
       <w:pgNumType w:fmt="decimal"/>
       <w:formProt w:val="false"/>
       <w:textDirection w:val="lrTb"/>
+      <w:docGrid w:type="default" w:linePitch="100" w:charSpace="0"/>
     </w:sectPr>
   </w:body>
 </w:document>
@@ -864,14 +849,12 @@
       <w:rPr>
         <w:rFonts w:ascii="Liberation Serif" w:hAnsi="Liberation Serif" w:eastAsia="WenQuanYi Zen Hei" w:cs="Lohit Marathi"/>
         <w:kern w:val="2"/>
-        <w:sz w:val="24"/>
         <w:szCs w:val="24"/>
         <w:lang w:val="en-US" w:eastAsia="zh-CN" w:bidi="hi-IN"/>
       </w:rPr>
     </w:rPrDefault>
     <w:pPrDefault>
       <w:pPr>
-        <w:widowControl/>
         <w:suppressAutoHyphens w:val="true"/>
       </w:pPr>
     </w:pPrDefault>
@@ -881,7 +864,10 @@
     <w:qFormat/>
     <w:pPr>
       <w:widowControl/>
+      <w:suppressAutoHyphens w:val="true"/>
       <w:bidi w:val="0"/>
+      <w:spacing w:before="0" w:after="0"/>
+      <w:jc w:val="left"/>
     </w:pPr>
     <w:rPr>
       <w:rFonts w:ascii="Liberation Serif" w:hAnsi="Liberation Serif" w:eastAsia="WenQuanYi Zen Hei" w:cs="Lohit Marathi"/>

</xml_diff>